<commit_message>
Melhoria - Novo Grid com linhas do arquivo
</commit_message>
<xml_diff>
--- a/Manual do Layarq.docx
+++ b/Manual do Layarq.docx
@@ -103,6 +103,7 @@
       </w:r>
     </w:p>
     <w:p>
+      <w:bookmarkStart w:id="0" w:name="_GoBack"/>
       <w:r>
         <w:t xml:space="preserve">Este aplicativo tem como objetivo facilitar a validação de arquivos gerados com layout baseado em posições, por exemplo o CNAB400. Com ele você consegue </w:t>
       </w:r>
@@ -248,6 +249,7 @@
         <w:t>Conforme a seleção no GRID a posição na linha é grifada</w:t>
       </w:r>
     </w:p>
+    <w:bookmarkEnd w:id="0"/>
     <w:p>
       <w:pPr>
         <w:rPr>
@@ -502,10 +504,10 @@
           <w:lang w:eastAsia="pt-BR"/>
         </w:rPr>
         <w:drawing>
-          <wp:inline distT="0" distB="0" distL="0" distR="0" wp14:anchorId="23CB0357" wp14:editId="14C954B1">
-            <wp:extent cx="5279666" cy="4248584"/>
-            <wp:effectExtent l="0" t="0" r="0" b="0"/>
-            <wp:docPr id="4" name="Picture 4"/>
+          <wp:inline distT="0" distB="0" distL="0" distR="0" wp14:anchorId="63DC3DA7" wp14:editId="17037CB2">
+            <wp:extent cx="4721139" cy="4420926"/>
+            <wp:effectExtent l="0" t="0" r="3810" b="0"/>
+            <wp:docPr id="7" name="Picture 7"/>
             <wp:cNvGraphicFramePr>
               <a:graphicFrameLocks xmlns:a="http://schemas.openxmlformats.org/drawingml/2006/main" noChangeAspect="1"/>
             </wp:cNvGraphicFramePr>
@@ -525,7 +527,7 @@
                   <pic:spPr>
                     <a:xfrm>
                       <a:off x="0" y="0"/>
-                      <a:ext cx="5290149" cy="4257020"/>
+                      <a:ext cx="4722104" cy="4421830"/>
                     </a:xfrm>
                     <a:prstGeom prst="rect">
                       <a:avLst/>
@@ -588,8 +590,6 @@
           </wp:inline>
         </w:drawing>
       </w:r>
-      <w:bookmarkStart w:id="0" w:name="_GoBack"/>
-      <w:bookmarkEnd w:id="0"/>
     </w:p>
     <w:sectPr>
       <w:pgSz w:w="11906" w:h="16838"/>
@@ -1032,7 +1032,7 @@
     <w:link w:val="TitleChar"/>
     <w:uiPriority w:val="10"/>
     <w:qFormat/>
-    <w:rsid w:val="000460D2"/>
+    <w:rsid w:val="00391E94"/>
     <w:pPr>
       <w:pBdr>
         <w:bottom w:val="single" w:sz="8" w:space="4" w:color="4F81BD" w:themeColor="accent1"/>
@@ -1041,7 +1041,7 @@
       <w:contextualSpacing/>
     </w:pPr>
     <w:rPr>
-      <w:rFonts w:asciiTheme="majorHAnsi" w:eastAsiaTheme="majorEastAsia" w:hAnsiTheme="majorHAnsi" w:cstheme="majorBidi"/>
+      <w:rFonts w:ascii="Arial" w:eastAsiaTheme="majorEastAsia" w:hAnsi="Arial" w:cstheme="majorBidi"/>
       <w:color w:val="17365D" w:themeColor="text2" w:themeShade="BF"/>
       <w:spacing w:val="5"/>
       <w:kern w:val="28"/>
@@ -1054,9 +1054,9 @@
     <w:basedOn w:val="DefaultParagraphFont"/>
     <w:link w:val="Title"/>
     <w:uiPriority w:val="10"/>
-    <w:rsid w:val="000460D2"/>
+    <w:rsid w:val="00391E94"/>
     <w:rPr>
-      <w:rFonts w:asciiTheme="majorHAnsi" w:eastAsiaTheme="majorEastAsia" w:hAnsiTheme="majorHAnsi" w:cstheme="majorBidi"/>
+      <w:rFonts w:ascii="Arial" w:eastAsiaTheme="majorEastAsia" w:hAnsi="Arial" w:cstheme="majorBidi"/>
       <w:color w:val="17365D" w:themeColor="text2" w:themeShade="BF"/>
       <w:spacing w:val="5"/>
       <w:kern w:val="28"/>
@@ -1101,15 +1101,14 @@
     <w:link w:val="SubtitleChar"/>
     <w:uiPriority w:val="11"/>
     <w:qFormat/>
-    <w:rsid w:val="000460D2"/>
+    <w:rsid w:val="00391E94"/>
     <w:pPr>
       <w:numPr>
         <w:ilvl w:val="1"/>
       </w:numPr>
     </w:pPr>
     <w:rPr>
-      <w:rFonts w:asciiTheme="majorHAnsi" w:eastAsiaTheme="majorEastAsia" w:hAnsiTheme="majorHAnsi" w:cstheme="majorBidi"/>
-      <w:i/>
+      <w:rFonts w:ascii="Arial" w:eastAsiaTheme="majorEastAsia" w:hAnsi="Arial" w:cstheme="majorBidi"/>
       <w:iCs/>
       <w:color w:val="4F81BD" w:themeColor="accent1"/>
       <w:spacing w:val="15"/>
@@ -1122,10 +1121,9 @@
     <w:basedOn w:val="DefaultParagraphFont"/>
     <w:link w:val="Subtitle"/>
     <w:uiPriority w:val="11"/>
-    <w:rsid w:val="000460D2"/>
+    <w:rsid w:val="00391E94"/>
     <w:rPr>
-      <w:rFonts w:asciiTheme="majorHAnsi" w:eastAsiaTheme="majorEastAsia" w:hAnsiTheme="majorHAnsi" w:cstheme="majorBidi"/>
-      <w:i/>
+      <w:rFonts w:ascii="Arial" w:eastAsiaTheme="majorEastAsia" w:hAnsi="Arial" w:cstheme="majorBidi"/>
       <w:iCs/>
       <w:color w:val="4F81BD" w:themeColor="accent1"/>
       <w:spacing w:val="15"/>
@@ -1341,7 +1339,7 @@
     <w:link w:val="TitleChar"/>
     <w:uiPriority w:val="10"/>
     <w:qFormat/>
-    <w:rsid w:val="000460D2"/>
+    <w:rsid w:val="00391E94"/>
     <w:pPr>
       <w:pBdr>
         <w:bottom w:val="single" w:sz="8" w:space="4" w:color="4F81BD" w:themeColor="accent1"/>
@@ -1350,7 +1348,7 @@
       <w:contextualSpacing/>
     </w:pPr>
     <w:rPr>
-      <w:rFonts w:asciiTheme="majorHAnsi" w:eastAsiaTheme="majorEastAsia" w:hAnsiTheme="majorHAnsi" w:cstheme="majorBidi"/>
+      <w:rFonts w:ascii="Arial" w:eastAsiaTheme="majorEastAsia" w:hAnsi="Arial" w:cstheme="majorBidi"/>
       <w:color w:val="17365D" w:themeColor="text2" w:themeShade="BF"/>
       <w:spacing w:val="5"/>
       <w:kern w:val="28"/>
@@ -1363,9 +1361,9 @@
     <w:basedOn w:val="DefaultParagraphFont"/>
     <w:link w:val="Title"/>
     <w:uiPriority w:val="10"/>
-    <w:rsid w:val="000460D2"/>
+    <w:rsid w:val="00391E94"/>
     <w:rPr>
-      <w:rFonts w:asciiTheme="majorHAnsi" w:eastAsiaTheme="majorEastAsia" w:hAnsiTheme="majorHAnsi" w:cstheme="majorBidi"/>
+      <w:rFonts w:ascii="Arial" w:eastAsiaTheme="majorEastAsia" w:hAnsi="Arial" w:cstheme="majorBidi"/>
       <w:color w:val="17365D" w:themeColor="text2" w:themeShade="BF"/>
       <w:spacing w:val="5"/>
       <w:kern w:val="28"/>
@@ -1410,15 +1408,14 @@
     <w:link w:val="SubtitleChar"/>
     <w:uiPriority w:val="11"/>
     <w:qFormat/>
-    <w:rsid w:val="000460D2"/>
+    <w:rsid w:val="00391E94"/>
     <w:pPr>
       <w:numPr>
         <w:ilvl w:val="1"/>
       </w:numPr>
     </w:pPr>
     <w:rPr>
-      <w:rFonts w:asciiTheme="majorHAnsi" w:eastAsiaTheme="majorEastAsia" w:hAnsiTheme="majorHAnsi" w:cstheme="majorBidi"/>
-      <w:i/>
+      <w:rFonts w:ascii="Arial" w:eastAsiaTheme="majorEastAsia" w:hAnsi="Arial" w:cstheme="majorBidi"/>
       <w:iCs/>
       <w:color w:val="4F81BD" w:themeColor="accent1"/>
       <w:spacing w:val="15"/>
@@ -1431,10 +1428,9 @@
     <w:basedOn w:val="DefaultParagraphFont"/>
     <w:link w:val="Subtitle"/>
     <w:uiPriority w:val="11"/>
-    <w:rsid w:val="000460D2"/>
+    <w:rsid w:val="00391E94"/>
     <w:rPr>
-      <w:rFonts w:asciiTheme="majorHAnsi" w:eastAsiaTheme="majorEastAsia" w:hAnsiTheme="majorHAnsi" w:cstheme="majorBidi"/>
-      <w:i/>
+      <w:rFonts w:ascii="Arial" w:eastAsiaTheme="majorEastAsia" w:hAnsi="Arial" w:cstheme="majorBidi"/>
       <w:iCs/>
       <w:color w:val="4F81BD" w:themeColor="accent1"/>
       <w:spacing w:val="15"/>

</xml_diff>